<commit_message>
I add some text about as and me
</commit_message>
<xml_diff>
--- a/design/Appolitics/Application_Form_Appolitics.docx
+++ b/design/Appolitics/Application_Form_Appolitics.docx
@@ -307,12 +307,19 @@
       </w:r>
     </w:p>
     <w:p>
-      <w:pPr>
-        <w:rPr>
-          <w:b/>
-          <w:bCs/>
-        </w:rPr>
-      </w:pPr>
+      <w:r>
+        <w:t>I can see that Appolitics as grow and employee more than 100 workers in two offices one for R&amp;D in Tel-Aviv and the second in New-York for marketing and support.</w:t>
+      </w:r>
+    </w:p>
+    <w:p>
+      <w:pPr>
+        <w:rPr>
+          <w:b/>
+          <w:bCs/>
+        </w:rPr>
+      </w:pPr>
+      <w:bookmarkStart w:id="0" w:name="_GoBack"/>
+      <w:bookmarkEnd w:id="0"/>
     </w:p>
     <w:p>
       <w:pPr>
@@ -366,7 +373,6 @@
           <w:b/>
           <w:bCs/>
         </w:rPr>
-        <w:lastRenderedPageBreak/>
         <w:t>Please provide the full names of all founders, and tell us (in short) how you met each other and their specializations.</w:t>
       </w:r>
       <w:r>
@@ -378,55 +384,211 @@
       </w:r>
     </w:p>
     <w:p>
-      <w:pPr>
-        <w:rPr>
-          <w:b/>
-          <w:bCs/>
-        </w:rPr>
-      </w:pPr>
-      <w:r>
-        <w:rPr>
-          <w:b/>
-          <w:bCs/>
-        </w:rPr>
-        <w:t xml:space="preserve">Eyal Ben David – </w:t>
-      </w:r>
-    </w:p>
-    <w:p>
-      <w:pPr>
-        <w:rPr>
-          <w:b/>
-          <w:bCs/>
-        </w:rPr>
-      </w:pPr>
-      <w:r>
-        <w:rPr>
-          <w:b/>
-          <w:bCs/>
-        </w:rPr>
+      <w:r>
+        <w:t xml:space="preserve">Eyal Ben David, </w:t>
+      </w:r>
+      <w:r>
         <w:t>Tkach, Vladimir</w:t>
       </w:r>
       <w:r>
-        <w:rPr>
-          <w:b/>
-          <w:bCs/>
-        </w:rPr>
-        <w:t xml:space="preserve"> – </w:t>
-      </w:r>
-    </w:p>
-    <w:p>
-      <w:pPr>
-        <w:rPr>
-          <w:b/>
-          <w:bCs/>
-        </w:rPr>
-      </w:pPr>
-      <w:r>
-        <w:rPr>
-          <w:b/>
-          <w:bCs/>
-        </w:rPr>
-        <w:t>Nati Ari -</w:t>
+        <w:t xml:space="preserve"> and Nati Ari. </w:t>
+      </w:r>
+      <w:r>
+        <w:t xml:space="preserve">Are </w:t>
+      </w:r>
+      <w:r>
+        <w:t>working</w:t>
+      </w:r>
+      <w:r>
+        <w:t xml:space="preserve"> in </w:t>
+      </w:r>
+      <w:r>
+        <w:t xml:space="preserve">the same develop team at </w:t>
+      </w:r>
+      <w:r>
+        <w:t xml:space="preserve">SAP Israel. </w:t>
+      </w:r>
+    </w:p>
+    <w:p>
+      <w:r>
+        <w:t xml:space="preserve">Eyal </w:t>
+      </w:r>
+      <w:r>
+        <w:t>has</w:t>
+      </w:r>
+      <w:r>
+        <w:t xml:space="preserve"> more than 15 </w:t>
+      </w:r>
+      <w:r>
+        <w:t>years of experience in</w:t>
+      </w:r>
+      <w:r>
+        <w:t xml:space="preserve"> </w:t>
+      </w:r>
+      <w:r>
+        <w:t>Hi-T</w:t>
+      </w:r>
+      <w:r>
+        <w:t xml:space="preserve">ech companies and startups </w:t>
+      </w:r>
+      <w:r>
+        <w:t>which act i</w:t>
+      </w:r>
+      <w:r>
+        <w:t xml:space="preserve">n the fields of project managements, advertisements and poles analytics. Eyal </w:t>
+      </w:r>
+      <w:r>
+        <w:t>holds a BSc. in Computer Sciences from the Tel Aviv</w:t>
+      </w:r>
+      <w:r>
+        <w:t xml:space="preserve"> Academic colleges. M</w:t>
+      </w:r>
+      <w:r>
+        <w:t xml:space="preserve">arried </w:t>
+      </w:r>
+      <w:r>
+        <w:t xml:space="preserve">to Yifat and </w:t>
+      </w:r>
+      <w:r>
+        <w:t xml:space="preserve">together </w:t>
+      </w:r>
+      <w:r>
+        <w:t xml:space="preserve">they are </w:t>
+      </w:r>
+      <w:r>
+        <w:t>raising</w:t>
+      </w:r>
+      <w:r>
+        <w:t xml:space="preserve"> </w:t>
+      </w:r>
+      <w:proofErr w:type="spellStart"/>
+      <w:r>
+        <w:t>Hili</w:t>
+      </w:r>
+      <w:proofErr w:type="spellEnd"/>
+      <w:r>
+        <w:t xml:space="preserve">. </w:t>
+      </w:r>
+      <w:proofErr w:type="spellStart"/>
+      <w:r>
+        <w:t>Eyal</w:t>
+      </w:r>
+      <w:r>
+        <w:t>’s</w:t>
+      </w:r>
+      <w:proofErr w:type="spellEnd"/>
+      <w:r>
+        <w:t xml:space="preserve"> role in our team is to define Appolitics and visualized the user experience. Eyal is </w:t>
+      </w:r>
+      <w:r>
+        <w:t xml:space="preserve">optimistic </w:t>
+      </w:r>
+      <w:r>
+        <w:t xml:space="preserve">and dreamer and </w:t>
+      </w:r>
+      <w:r>
+        <w:t xml:space="preserve">can </w:t>
+      </w:r>
+      <w:r>
+        <w:t>imagine</w:t>
+      </w:r>
+      <w:r>
+        <w:t xml:space="preserve"> customers </w:t>
+      </w:r>
+      <w:r>
+        <w:t>satisfactions after been elected using Appolitics for their campaign.</w:t>
+      </w:r>
+    </w:p>
+    <w:p/>
+    <w:p>
+      <w:proofErr w:type="spellStart"/>
+      <w:r>
+        <w:t>Vova</w:t>
+      </w:r>
+      <w:proofErr w:type="spellEnd"/>
+      <w:r>
+        <w:t xml:space="preserve"> (Vladimir) …</w:t>
+      </w:r>
+    </w:p>
+    <w:p/>
+    <w:p>
+      <w:r>
+        <w:t>Nati …</w:t>
+      </w:r>
+    </w:p>
+    <w:p/>
+    <w:p>
+      <w:r>
+        <w:rPr>
+          <w:b/>
+          <w:bCs/>
+        </w:rPr>
+        <w:t>When did you start working on your start-up?</w:t>
+      </w:r>
+      <w:r>
+        <w:t>  :</w:t>
+      </w:r>
+    </w:p>
+    <w:p>
+      <w:r>
+        <w:t>We start to work on the idea around September 2015.</w:t>
+      </w:r>
+      <w:r>
+        <w:t xml:space="preserve"> Searching the right technology for creating Appolitics. Also we continue to research about our </w:t>
+      </w:r>
+      <w:r>
+        <w:t>business</w:t>
+      </w:r>
+      <w:r>
+        <w:t xml:space="preserve"> market and customers needs.   </w:t>
+      </w:r>
+    </w:p>
+    <w:p>
+      <w:pPr>
+        <w:rPr>
+          <w:b/>
+          <w:bCs/>
+        </w:rPr>
+      </w:pPr>
+    </w:p>
+    <w:p>
+      <w:pPr>
+        <w:rPr>
+          <w:b/>
+          <w:bCs/>
+        </w:rPr>
+      </w:pPr>
+    </w:p>
+    <w:p>
+      <w:pPr>
+        <w:rPr>
+          <w:b/>
+          <w:bCs/>
+        </w:rPr>
+      </w:pPr>
+      <w:r>
+        <w:rPr>
+          <w:b/>
+          <w:bCs/>
+        </w:rPr>
+        <w:t>How much time you and your team mates are working on the start-up all together?</w:t>
+      </w:r>
+    </w:p>
+    <w:p>
+      <w:r>
+        <w:t>For now because</w:t>
+      </w:r>
+      <w:r>
+        <w:t xml:space="preserve"> we are working full time jobs. </w:t>
+      </w:r>
+      <w:r>
+        <w:t>W</w:t>
+      </w:r>
+      <w:r>
+        <w:t>e develop the idea and the POC m</w:t>
+      </w:r>
+      <w:r>
+        <w:t>ainly form our home.</w:t>
       </w:r>
     </w:p>
     <w:p/>
@@ -437,85 +599,76 @@
           <w:b/>
           <w:bCs/>
         </w:rPr>
-        <w:t>When did you start working on your start-up?</w:t>
-      </w:r>
-      <w:r>
-        <w:t>  :</w:t>
-      </w:r>
-    </w:p>
-    <w:p>
-      <w:r>
-        <w:t xml:space="preserve">We start to work on the idea around September 2015. </w:t>
-      </w:r>
-    </w:p>
-    <w:p>
-      <w:pPr>
-        <w:rPr>
-          <w:b/>
-          <w:bCs/>
-        </w:rPr>
-      </w:pPr>
-    </w:p>
-    <w:p>
-      <w:pPr>
-        <w:rPr>
-          <w:b/>
-          <w:bCs/>
-        </w:rPr>
-      </w:pPr>
-    </w:p>
-    <w:p>
-      <w:pPr>
-        <w:rPr>
-          <w:b/>
-          <w:bCs/>
-        </w:rPr>
-      </w:pPr>
-      <w:r>
-        <w:rPr>
-          <w:b/>
-          <w:bCs/>
-        </w:rPr>
-        <w:t>How much time you and your team mates are working on the start-up all together?</w:t>
-      </w:r>
-    </w:p>
-    <w:p>
-      <w:r>
-        <w:t>For now because we are working full time jobs. We develop the idea and the POC Mainly at night form our home.</w:t>
+        <w:t>What have you achieved until today that makes you proud? We'd like to hear about 1 achievement, which can be in any field of your life (work, academia, military, family and more)</w:t>
+      </w:r>
+      <w:r>
+        <w:t> *</w:t>
+      </w:r>
+    </w:p>
+    <w:p>
+      <w:r>
+        <w:t>In the middle of my c</w:t>
+      </w:r>
+      <w:r>
+        <w:t>areer</w:t>
+      </w:r>
+      <w:r>
+        <w:t xml:space="preserve"> </w:t>
+      </w:r>
+      <w:r>
+        <w:t xml:space="preserve">and life after fulfilled management positions </w:t>
+      </w:r>
+      <w:r>
+        <w:t>I</w:t>
+      </w:r>
+      <w:r>
+        <w:t xml:space="preserve"> have</w:t>
+      </w:r>
+      <w:r>
+        <w:t xml:space="preserve"> </w:t>
+      </w:r>
+      <w:r>
+        <w:t>decided to quit and begin</w:t>
+      </w:r>
+      <w:r>
+        <w:t xml:space="preserve"> to</w:t>
+      </w:r>
+      <w:r>
+        <w:t xml:space="preserve"> study in order to gain</w:t>
+      </w:r>
+      <w:r>
+        <w:t xml:space="preserve"> Academic degree in Computer </w:t>
+      </w:r>
+      <w:r>
+        <w:t>Sciences</w:t>
+      </w:r>
+      <w:r>
+        <w:t xml:space="preserve">. I very </w:t>
+      </w:r>
+      <w:r>
+        <w:t>grateful</w:t>
+      </w:r>
+      <w:r>
+        <w:t xml:space="preserve"> </w:t>
+      </w:r>
+      <w:r>
+        <w:t xml:space="preserve">for that since I have exposed </w:t>
+      </w:r>
+      <w:proofErr w:type="gramStart"/>
+      <w:r>
+        <w:t>to</w:t>
+      </w:r>
+      <w:proofErr w:type="gramEnd"/>
+      <w:r>
+        <w:t xml:space="preserve"> </w:t>
+      </w:r>
+      <w:r>
+        <w:t xml:space="preserve">many scientific and math fields I never knew before and I had the opportunity to learn them deeply and closely. </w:t>
       </w:r>
     </w:p>
     <w:p/>
     <w:p/>
     <w:p>
-      <w:r>
-        <w:rPr>
-          <w:b/>
-          <w:bCs/>
-        </w:rPr>
-        <w:t xml:space="preserve">What have you achieved until </w:t>
-      </w:r>
-      <w:r>
-        <w:rPr>
-          <w:b/>
-          <w:bCs/>
-        </w:rPr>
-        <w:t>today that</w:t>
-      </w:r>
-      <w:r>
-        <w:rPr>
-          <w:b/>
-          <w:bCs/>
-        </w:rPr>
-        <w:t xml:space="preserve"> makes you proud? We'd like to hear about 1 achievement, which can be in any field of your life (work, academia, military, family and more)</w:t>
-      </w:r>
-      <w:r>
-        <w:t> *</w:t>
-      </w:r>
-    </w:p>
-    <w:p/>
-    <w:p/>
-    <w:p/>
-    <w:p>
       <w:pPr>
         <w:rPr>
           <w:b/>
@@ -613,15 +766,7 @@
       </w:pPr>
       <w:r>
         <w:lastRenderedPageBreak/>
-        <w:t xml:space="preserve">Appolitics – </w:t>
-      </w:r>
-      <w:bookmarkStart w:id="0" w:name="_GoBack"/>
-      <w:r>
-        <w:t>Election Campaign</w:t>
-      </w:r>
-      <w:bookmarkEnd w:id="0"/>
-      <w:r>
-        <w:t xml:space="preserve"> Automation Platform</w:t>
+        <w:t>Appolitics – Election Campaign Automation Platform</w:t>
       </w:r>
     </w:p>
     <w:p/>

</xml_diff>